<commit_message>
Updating the Word Doc for the Script I have
This is the word doc I have been updating
</commit_message>
<xml_diff>
--- a/Note Track - Responding To Key Press.docx
+++ b/Note Track - Responding To Key Press.docx
@@ -21,23 +21,52 @@
     </w:p>
     <w:p>
       <w:r>
-        <w:t>This is a brief explanation about how the Key Pressing Script fun</w:t>
+        <w:t xml:space="preserve">This is a brief explanation about how the Key Pressing Script functions. The script is used to have music notes interact with the keynotes. This is using a Raycast to check the distance between the </w:t>
+      </w:r>
+      <w:r>
+        <w:t xml:space="preserve">piano keys </w:t>
+      </w:r>
+      <w:r>
+        <w:t xml:space="preserve">and </w:t>
+      </w:r>
+      <w:r>
+        <w:t>the music note. The distance for the perfect hit has been set to 1 unit from the piano. Anything between 1 to 0.75 units would give the player points. Anything between 1 and 3 units would be considered good but not perfect, which will result in points still being given.</w:t>
+      </w:r>
+      <w:r>
+        <w:t xml:space="preserve"> Anything more than 3 units is terrible, nothing will be given.</w:t>
+      </w:r>
+    </w:p>
+    <w:p/>
+    <w:p>
+      <w:pPr>
+        <w:pStyle w:val="Heading2"/>
+      </w:pPr>
+      <w:r>
+        <w:t>Script</w:t>
+      </w:r>
+    </w:p>
+    <w:p>
+      <w:r>
+        <w:t>KeyPressing Script – The Raycast starts from the center of the piano key itself</w:t>
+      </w:r>
+      <w:r>
+        <w:t xml:space="preserve"> and shoots up in the dir</w:t>
+      </w:r>
+      <w:r>
+        <w:t>ection of on-coming music notes.</w:t>
+      </w:r>
+      <w:r>
+        <w:t xml:space="preserve"> The script checks </w:t>
+      </w:r>
+      <w:r>
+        <w:t xml:space="preserve">to see if the user hits the </w:t>
+      </w:r>
+      <w:r>
+        <w:t>music notes either too early, on spot or too late.</w:t>
       </w:r>
       <w:bookmarkStart w:id="0" w:name="_GoBack"/>
       <w:bookmarkEnd w:id="0"/>
-      <w:r>
-        <w:t xml:space="preserve">ctions. The script is used to have music notes interact with the keynotes. This is using a </w:t>
-      </w:r>
-      <w:proofErr w:type="spellStart"/>
-      <w:r>
-        <w:t>Raycast</w:t>
-      </w:r>
-      <w:proofErr w:type="spellEnd"/>
-      <w:r>
-        <w:t xml:space="preserve"> to check the distance between the keyboard and </w:t>
-      </w:r>
     </w:p>
-    <w:p/>
     <w:p/>
     <w:p/>
     <w:sectPr>

</xml_diff>